<commit_message>
Tweaks to Executor code
</commit_message>
<xml_diff>
--- a/THREAD_EXECUTORS_RUNNABLES/Castelazo - THREAD_EXECUTORS_RUNNABLES.docx
+++ b/THREAD_EXECUTORS_RUNNABLES/Castelazo - THREAD_EXECUTORS_RUNNABLES.docx
@@ -3,20 +3,239 @@
 <w:document xmlns:wpc="http://schemas.microsoft.com/office/word/2010/wordprocessingCanvas" xmlns:cx="http://schemas.microsoft.com/office/drawing/2014/chartex" xmlns:cx1="http://schemas.microsoft.com/office/drawing/2015/9/8/chartex" xmlns:cx2="http://schemas.microsoft.com/office/drawing/2015/10/21/chartex" xmlns:cx3="http://schemas.microsoft.com/office/drawing/2016/5/9/chartex" xmlns:cx4="http://schemas.microsoft.com/office/drawing/2016/5/10/chartex" xmlns:cx5="http://schemas.microsoft.com/office/drawing/2016/5/11/chartex" xmlns:cx6="http://schemas.microsoft.com/office/drawing/2016/5/12/chartex" xmlns:cx7="http://schemas.microsoft.com/office/drawing/2016/5/13/chartex" xmlns:cx8="http://schemas.microsoft.com/office/drawing/2016/5/14/chartex" xmlns:mc="http://schemas.openxmlformats.org/markup-compatibility/2006" xmlns:aink="http://schemas.microsoft.com/office/drawing/2016/ink" xmlns:am3d="http://schemas.microsoft.com/office/drawing/2017/model3d" xmlns:o="urn:schemas-microsoft-com:office:office" xmlns:r="http://schemas.openxmlformats.org/officeDocument/2006/relationships" xmlns:m="http://schemas.openxmlformats.org/officeDocument/2006/math" xmlns:v="urn:schemas-microsoft-com:vml" xmlns:wp14="http://schemas.microsoft.com/office/word/2010/wordprocessingDrawing" xmlns:wp="http://schemas.openxmlformats.org/drawingml/2006/wordprocessingDrawing" xmlns:w10="urn:schemas-microsoft-com:office:word" xmlns:w="http://schemas.openxmlformats.org/wordprocessingml/2006/main" xmlns:w14="http://schemas.microsoft.com/office/word/2010/wordml" xmlns:w15="http://schemas.microsoft.com/office/word/2012/wordml" xmlns:w16cid="http://schemas.microsoft.com/office/word/2016/wordml/cid" xmlns:w16se="http://schemas.microsoft.com/office/word/2015/wordml/symex" xmlns:wpg="http://schemas.microsoft.com/office/word/2010/wordprocessingGroup" xmlns:wpi="http://schemas.microsoft.com/office/word/2010/wordprocessingInk" xmlns:wne="http://schemas.microsoft.com/office/word/2006/wordml" xmlns:wps="http://schemas.microsoft.com/office/word/2010/wordprocessingShape" mc:Ignorable="w14 w15 w16se w16cid wp14">
   <w:body>
     <w:p>
+      <w:pPr>
+        <w:jc w:val="center"/>
+        <w:rPr>
+          <w:b/>
+          <w:sz w:val="32"/>
+          <w:szCs w:val="32"/>
+        </w:rPr>
+      </w:pPr>
       <w:proofErr w:type="spellStart"/>
       <w:r>
+        <w:rPr>
+          <w:b/>
+          <w:sz w:val="32"/>
+          <w:szCs w:val="32"/>
+        </w:rPr>
         <w:t>Castelazo</w:t>
       </w:r>
       <w:proofErr w:type="spellEnd"/>
       <w:r>
+        <w:rPr>
+          <w:b/>
+          <w:sz w:val="32"/>
+          <w:szCs w:val="32"/>
+        </w:rPr>
         <w:t xml:space="preserve"> - THREAD_EXECUTORS_RUNNABLES</w:t>
       </w:r>
     </w:p>
     <w:p/>
+    <w:p>
+      <w:r>
+        <w:t>Threads</w:t>
+      </w:r>
+    </w:p>
+    <w:p/>
+    <w:p/>
+    <w:p/>
+    <w:p>
+      <w:proofErr w:type="spellStart"/>
+      <w:r>
+        <w:t>Runnables</w:t>
+      </w:r>
+      <w:proofErr w:type="spellEnd"/>
+    </w:p>
+    <w:p/>
+    <w:p/>
+    <w:p/>
+    <w:p>
+      <w:r>
+        <w:t>Executors</w:t>
+      </w:r>
+    </w:p>
+    <w:p>
+      <w:r>
+        <w:t xml:space="preserve">In order to use executors, you must first import the correct libraries.  </w:t>
+      </w:r>
+      <w:r>
+        <w:t xml:space="preserve">The </w:t>
+      </w:r>
+      <w:proofErr w:type="spellStart"/>
+      <w:proofErr w:type="gramStart"/>
+      <w:r>
+        <w:rPr>
+          <w:b/>
+          <w:i/>
+        </w:rPr>
+        <w:t>java.util</w:t>
+      </w:r>
+      <w:proofErr w:type="gramEnd"/>
+      <w:r>
+        <w:rPr>
+          <w:b/>
+          <w:i/>
+        </w:rPr>
+        <w:t>.concurrent</w:t>
+      </w:r>
+      <w:proofErr w:type="spellEnd"/>
+      <w:r>
+        <w:t xml:space="preserve"> package defines three executor interface</w:t>
+      </w:r>
+      <w:r>
+        <w:t xml:space="preserve">s. </w:t>
+      </w:r>
+    </w:p>
+    <w:p>
+      <w:r>
+        <w:rPr>
+          <w:b/>
+          <w:i/>
+        </w:rPr>
+        <w:t>Executor</w:t>
+      </w:r>
+      <w:r>
+        <w:t xml:space="preserve"> is a simple interface that supports the launching of new tasks.  </w:t>
+      </w:r>
+      <w:r>
+        <w:t xml:space="preserve">It provides a single method, execute, </w:t>
+      </w:r>
+      <w:r>
+        <w:t>designed to be a drop-in replacement for a common thread-creation idiom</w:t>
+      </w:r>
+      <w:r>
+        <w:t>.</w:t>
+      </w:r>
+    </w:p>
+    <w:p>
+      <w:proofErr w:type="spellStart"/>
+      <w:r>
+        <w:rPr>
+          <w:b/>
+          <w:i/>
+        </w:rPr>
+        <w:t>ExecutorService</w:t>
+      </w:r>
+      <w:proofErr w:type="spellEnd"/>
+      <w:r>
+        <w:t xml:space="preserve"> is</w:t>
+      </w:r>
+      <w:r>
+        <w:t xml:space="preserve"> a </w:t>
+      </w:r>
+      <w:proofErr w:type="spellStart"/>
+      <w:r>
+        <w:t>subinterface</w:t>
+      </w:r>
+      <w:proofErr w:type="spellEnd"/>
+      <w:r>
+        <w:t xml:space="preserve"> of </w:t>
+      </w:r>
+      <w:r>
+        <w:rPr>
+          <w:b/>
+          <w:i/>
+        </w:rPr>
+        <w:t>Executor</w:t>
+      </w:r>
+      <w:r>
+        <w:t xml:space="preserve"> which adds features that help manage the lifecycle</w:t>
+      </w:r>
+      <w:r>
+        <w:t xml:space="preserve"> of </w:t>
+      </w:r>
+      <w:r>
+        <w:t>both of the individual tasks and of the executor itself.</w:t>
+      </w:r>
+      <w:r>
+        <w:t xml:space="preserve">  </w:t>
+      </w:r>
+      <w:r>
+        <w:t xml:space="preserve">When using the </w:t>
+      </w:r>
+      <w:proofErr w:type="spellStart"/>
+      <w:r>
+        <w:rPr>
+          <w:b/>
+          <w:i/>
+        </w:rPr>
+        <w:t>ExecutorService</w:t>
+      </w:r>
+      <w:proofErr w:type="spellEnd"/>
+      <w:r>
+        <w:t xml:space="preserve">, you must remember to shut it down when you are done.  This is done with the </w:t>
+      </w:r>
+      <w:proofErr w:type="gramStart"/>
+      <w:r>
+        <w:t>shutdown(</w:t>
+      </w:r>
+      <w:proofErr w:type="gramEnd"/>
+      <w:r>
+        <w:t>) method.</w:t>
+      </w:r>
+    </w:p>
+    <w:p>
+      <w:proofErr w:type="spellStart"/>
+      <w:r>
+        <w:rPr>
+          <w:b/>
+          <w:i/>
+        </w:rPr>
+        <w:t>ScheduledExecutorService</w:t>
+      </w:r>
+      <w:proofErr w:type="spellEnd"/>
+      <w:r>
+        <w:t xml:space="preserve"> is</w:t>
+      </w:r>
+      <w:r>
+        <w:t xml:space="preserve"> a </w:t>
+      </w:r>
+      <w:proofErr w:type="spellStart"/>
+      <w:r>
+        <w:t>subinterface</w:t>
+      </w:r>
+      <w:proofErr w:type="spellEnd"/>
+      <w:r>
+        <w:t xml:space="preserve"> of </w:t>
+      </w:r>
+      <w:proofErr w:type="spellStart"/>
+      <w:r>
+        <w:rPr>
+          <w:b/>
+          <w:i/>
+        </w:rPr>
+        <w:t>ExecutorService</w:t>
+      </w:r>
+      <w:proofErr w:type="spellEnd"/>
+      <w:r>
+        <w:t xml:space="preserve"> that</w:t>
+      </w:r>
+      <w:r>
+        <w:t xml:space="preserve"> supports future and/or periodic execution of tasks.</w:t>
+      </w:r>
+      <w:r>
+        <w:t xml:space="preserve">  This allows you to run task after a specified delay.  It also lets you run tasks at different intervals.</w:t>
+      </w:r>
+    </w:p>
+    <w:p>
+      <w:r>
+        <w:t xml:space="preserve">An example of using the executor code is found here </w:t>
+      </w:r>
+      <w:hyperlink r:id="rId4" w:history="1">
+        <w:r>
+          <w:rPr>
+            <w:rStyle w:val="Hyperlink"/>
+          </w:rPr>
+          <w:t>https://github.com/castelazo-giovanni/CIT360-WINTER2019/blob/master/JAVA%20CODE%20EXAMPLES/codeExamples/src/Thread_Runnable/creatingExecutor.java</w:t>
+        </w:r>
+      </w:hyperlink>
+    </w:p>
     <w:p>
       <w:bookmarkStart w:id="0" w:name="_GoBack"/>
       <w:bookmarkEnd w:id="0"/>
     </w:p>
+    <w:p/>
+    <w:p/>
     <w:sectPr>
       <w:pgSz w:w="12240" w:h="15840"/>
       <w:pgMar w:top="1440" w:right="1440" w:bottom="1440" w:left="1440" w:header="720" w:footer="720" w:gutter="0"/>
@@ -452,6 +671,29 @@
     <w:semiHidden/>
     <w:unhideWhenUsed/>
   </w:style>
+  <w:style w:type="character" w:styleId="Hyperlink">
+    <w:name w:val="Hyperlink"/>
+    <w:basedOn w:val="DefaultParagraphFont"/>
+    <w:uiPriority w:val="99"/>
+    <w:unhideWhenUsed/>
+    <w:rsid w:val="00D22D23"/>
+    <w:rPr>
+      <w:color w:val="0563C1" w:themeColor="hyperlink"/>
+      <w:u w:val="single"/>
+    </w:rPr>
+  </w:style>
+  <w:style w:type="character" w:styleId="UnresolvedMention">
+    <w:name w:val="Unresolved Mention"/>
+    <w:basedOn w:val="DefaultParagraphFont"/>
+    <w:uiPriority w:val="99"/>
+    <w:semiHidden/>
+    <w:unhideWhenUsed/>
+    <w:rsid w:val="00D22D23"/>
+    <w:rPr>
+      <w:color w:val="605E5C"/>
+      <w:shd w:val="clear" w:color="auto" w:fill="E1DFDD"/>
+    </w:rPr>
+  </w:style>
 </w:styles>
 </file>
 

</xml_diff>